<commit_message>
dokumentacja - dominik - moja czesc calkowicie skonczona
</commit_message>
<xml_diff>
--- a/dokumentacja/Dokumentacja.docx
+++ b/dokumentacja/Dokumentacja.docx
@@ -319,9 +319,6 @@
                 </w:rPr>
                 <w:alias w:val="Autor"/>
                 <w:id w:val="15524260"/>
-                <w:placeholder>
-                  <w:docPart w:val="7DF7EBB483904182B2E25D6DA5E8D1C2"/>
-                </w:placeholder>
                 <w:dataBinding w:prefixMappings="xmlns:ns0='http://schemas.openxmlformats.org/package/2006/metadata/core-properties' xmlns:ns1='http://purl.org/dc/elements/1.1/'" w:xpath="/ns0:coreProperties[1]/ns1:creator[1]" w:storeItemID="{6C3C8BC8-F283-45AE-878A-BAB7291924A1}"/>
                 <w:text/>
               </w:sdtPr>
@@ -469,6 +466,8 @@
                 <w:pPr>
                   <w:pStyle w:val="Bezodstpw"/>
                 </w:pPr>
+                <w:bookmarkStart w:id="0" w:name="_GoBack"/>
+                <w:bookmarkEnd w:id="0"/>
               </w:p>
             </w:tc>
           </w:tr>
@@ -554,7 +553,7 @@
           <w:r>
             <w:fldChar w:fldCharType="separate"/>
           </w:r>
-          <w:hyperlink w:anchor="_Toc421961858" w:history="1">
+          <w:hyperlink w:anchor="_Toc422119857" w:history="1">
             <w:r>
               <w:rPr>
                 <w:rStyle w:val="Hipercze"/>
@@ -582,7 +581,7 @@
                 <w:noProof/>
                 <w:webHidden/>
               </w:rPr>
-              <w:instrText xml:space="preserve"> PAGEREF _Toc421961858 \h </w:instrText>
+              <w:instrText xml:space="preserve"> PAGEREF _Toc422119857 \h </w:instrText>
             </w:r>
             <w:r>
               <w:rPr>
@@ -625,7 +624,7 @@
               <w:lang w:val="pl-PL" w:eastAsia="pl-PL"/>
             </w:rPr>
           </w:pPr>
-          <w:hyperlink w:anchor="_Toc421961859" w:history="1">
+          <w:hyperlink w:anchor="_Toc422119858" w:history="1">
             <w:r>
               <w:rPr>
                 <w:rStyle w:val="Hipercze"/>
@@ -653,7 +652,7 @@
                 <w:noProof/>
                 <w:webHidden/>
               </w:rPr>
-              <w:instrText xml:space="preserve"> PAGEREF _Toc421961859 \h </w:instrText>
+              <w:instrText xml:space="preserve"> PAGEREF _Toc422119858 \h </w:instrText>
             </w:r>
             <w:r>
               <w:rPr>
@@ -696,7 +695,7 @@
               <w:lang w:val="pl-PL" w:eastAsia="pl-PL"/>
             </w:rPr>
           </w:pPr>
-          <w:hyperlink w:anchor="_Toc421961860" w:history="1">
+          <w:hyperlink w:anchor="_Toc422119859" w:history="1">
             <w:r>
               <w:rPr>
                 <w:rStyle w:val="Hipercze"/>
@@ -724,7 +723,7 @@
                 <w:noProof/>
                 <w:webHidden/>
               </w:rPr>
-              <w:instrText xml:space="preserve"> PAGEREF _Toc421961860 \h </w:instrText>
+              <w:instrText xml:space="preserve"> PAGEREF _Toc422119859 \h </w:instrText>
             </w:r>
             <w:r>
               <w:rPr>
@@ -767,7 +766,7 @@
               <w:lang w:val="pl-PL" w:eastAsia="pl-PL"/>
             </w:rPr>
           </w:pPr>
-          <w:hyperlink w:anchor="_Toc421961861" w:history="1">
+          <w:hyperlink w:anchor="_Toc422119860" w:history="1">
             <w:r>
               <w:rPr>
                 <w:rStyle w:val="Hipercze"/>
@@ -794,7 +793,7 @@
                 <w:noProof/>
                 <w:webHidden/>
               </w:rPr>
-              <w:instrText xml:space="preserve"> PAGEREF _Toc421961861 \h </w:instrText>
+              <w:instrText xml:space="preserve"> PAGEREF _Toc422119860 \h </w:instrText>
             </w:r>
             <w:r>
               <w:rPr>
@@ -837,7 +836,7 @@
               <w:lang w:val="pl-PL" w:eastAsia="pl-PL"/>
             </w:rPr>
           </w:pPr>
-          <w:hyperlink w:anchor="_Toc421961862" w:history="1">
+          <w:hyperlink w:anchor="_Toc422119861" w:history="1">
             <w:r>
               <w:rPr>
                 <w:rStyle w:val="Hipercze"/>
@@ -864,7 +863,7 @@
                 <w:noProof/>
                 <w:webHidden/>
               </w:rPr>
-              <w:instrText xml:space="preserve"> PAGEREF _Toc421961862 \h </w:instrText>
+              <w:instrText xml:space="preserve"> PAGEREF _Toc422119861 \h </w:instrText>
             </w:r>
             <w:r>
               <w:rPr>
@@ -907,7 +906,7 @@
               <w:lang w:val="pl-PL" w:eastAsia="pl-PL"/>
             </w:rPr>
           </w:pPr>
-          <w:hyperlink w:anchor="_Toc421961863" w:history="1">
+          <w:hyperlink w:anchor="_Toc422119862" w:history="1">
             <w:r>
               <w:rPr>
                 <w:rStyle w:val="Hipercze"/>
@@ -934,7 +933,7 @@
                 <w:noProof/>
                 <w:webHidden/>
               </w:rPr>
-              <w:instrText xml:space="preserve"> PAGEREF _Toc421961863 \h </w:instrText>
+              <w:instrText xml:space="preserve"> PAGEREF _Toc422119862 \h </w:instrText>
             </w:r>
             <w:r>
               <w:rPr>
@@ -977,7 +976,7 @@
               <w:lang w:val="pl-PL" w:eastAsia="pl-PL"/>
             </w:rPr>
           </w:pPr>
-          <w:hyperlink w:anchor="_Toc421961864" w:history="1">
+          <w:hyperlink w:anchor="_Toc422119863" w:history="1">
             <w:r>
               <w:rPr>
                 <w:rStyle w:val="Hipercze"/>
@@ -1005,7 +1004,7 @@
                 <w:noProof/>
                 <w:webHidden/>
               </w:rPr>
-              <w:instrText xml:space="preserve"> PAGEREF _Toc421961864 \h </w:instrText>
+              <w:instrText xml:space="preserve"> PAGEREF _Toc422119863 \h </w:instrText>
             </w:r>
             <w:r>
               <w:rPr>
@@ -1048,7 +1047,7 @@
               <w:lang w:val="pl-PL" w:eastAsia="pl-PL"/>
             </w:rPr>
           </w:pPr>
-          <w:hyperlink w:anchor="_Toc421961865" w:history="1">
+          <w:hyperlink w:anchor="_Toc422119864" w:history="1">
             <w:r>
               <w:rPr>
                 <w:rStyle w:val="Hipercze"/>
@@ -1076,7 +1075,7 @@
                 <w:noProof/>
                 <w:webHidden/>
               </w:rPr>
-              <w:instrText xml:space="preserve"> PAGEREF _Toc421961865 \h </w:instrText>
+              <w:instrText xml:space="preserve"> PAGEREF _Toc422119864 \h </w:instrText>
             </w:r>
             <w:r>
               <w:rPr>
@@ -1119,7 +1118,7 @@
               <w:lang w:val="pl-PL" w:eastAsia="pl-PL"/>
             </w:rPr>
           </w:pPr>
-          <w:hyperlink w:anchor="_Toc421961866" w:history="1">
+          <w:hyperlink w:anchor="_Toc422119865" w:history="1">
             <w:r>
               <w:rPr>
                 <w:rStyle w:val="Hipercze"/>
@@ -1147,7 +1146,7 @@
                 <w:noProof/>
                 <w:webHidden/>
               </w:rPr>
-              <w:instrText xml:space="preserve"> PAGEREF _Toc421961866 \h </w:instrText>
+              <w:instrText xml:space="preserve"> PAGEREF _Toc422119865 \h </w:instrText>
             </w:r>
             <w:r>
               <w:rPr>
@@ -1190,7 +1189,7 @@
               <w:lang w:val="pl-PL" w:eastAsia="pl-PL"/>
             </w:rPr>
           </w:pPr>
-          <w:hyperlink w:anchor="_Toc421961867" w:history="1">
+          <w:hyperlink w:anchor="_Toc422119866" w:history="1">
             <w:r>
               <w:rPr>
                 <w:rStyle w:val="Hipercze"/>
@@ -1218,7 +1217,7 @@
                 <w:noProof/>
                 <w:webHidden/>
               </w:rPr>
-              <w:instrText xml:space="preserve"> PAGEREF _Toc421961867 \h </w:instrText>
+              <w:instrText xml:space="preserve"> PAGEREF _Toc422119866 \h </w:instrText>
             </w:r>
             <w:r>
               <w:rPr>
@@ -1261,7 +1260,7 @@
               <w:lang w:val="pl-PL" w:eastAsia="pl-PL"/>
             </w:rPr>
           </w:pPr>
-          <w:hyperlink w:anchor="_Toc421961868" w:history="1">
+          <w:hyperlink w:anchor="_Toc422119867" w:history="1">
             <w:r>
               <w:rPr>
                 <w:rStyle w:val="Hipercze"/>
@@ -1289,7 +1288,7 @@
                 <w:noProof/>
                 <w:webHidden/>
               </w:rPr>
-              <w:instrText xml:space="preserve"> PAGEREF _Toc421961868 \h </w:instrText>
+              <w:instrText xml:space="preserve"> PAGEREF _Toc422119867 \h </w:instrText>
             </w:r>
             <w:r>
               <w:rPr>
@@ -1332,7 +1331,7 @@
               <w:lang w:val="pl-PL" w:eastAsia="pl-PL"/>
             </w:rPr>
           </w:pPr>
-          <w:hyperlink w:anchor="_Toc421961869" w:history="1">
+          <w:hyperlink w:anchor="_Toc422119868" w:history="1">
             <w:r>
               <w:rPr>
                 <w:rStyle w:val="Hipercze"/>
@@ -1360,7 +1359,7 @@
                 <w:noProof/>
                 <w:webHidden/>
               </w:rPr>
-              <w:instrText xml:space="preserve"> PAGEREF _Toc421961869 \h </w:instrText>
+              <w:instrText xml:space="preserve"> PAGEREF _Toc422119868 \h </w:instrText>
             </w:r>
             <w:r>
               <w:rPr>
@@ -1403,7 +1402,7 @@
               <w:lang w:val="pl-PL" w:eastAsia="pl-PL"/>
             </w:rPr>
           </w:pPr>
-          <w:hyperlink w:anchor="_Toc421961870" w:history="1">
+          <w:hyperlink w:anchor="_Toc422119869" w:history="1">
             <w:r>
               <w:rPr>
                 <w:rStyle w:val="Hipercze"/>
@@ -1431,7 +1430,7 @@
                 <w:noProof/>
                 <w:webHidden/>
               </w:rPr>
-              <w:instrText xml:space="preserve"> PAGEREF _Toc421961870 \h </w:instrText>
+              <w:instrText xml:space="preserve"> PAGEREF _Toc422119869 \h </w:instrText>
             </w:r>
             <w:r>
               <w:rPr>
@@ -1474,7 +1473,7 @@
               <w:lang w:val="pl-PL" w:eastAsia="pl-PL"/>
             </w:rPr>
           </w:pPr>
-          <w:hyperlink w:anchor="_Toc421961871" w:history="1">
+          <w:hyperlink w:anchor="_Toc422119870" w:history="1">
             <w:r>
               <w:rPr>
                 <w:rStyle w:val="Hipercze"/>
@@ -1502,7 +1501,7 @@
                 <w:noProof/>
                 <w:webHidden/>
               </w:rPr>
-              <w:instrText xml:space="preserve"> PAGEREF _Toc421961871 \h </w:instrText>
+              <w:instrText xml:space="preserve"> PAGEREF _Toc422119870 \h </w:instrText>
             </w:r>
             <w:r>
               <w:rPr>
@@ -1545,7 +1544,7 @@
               <w:lang w:val="pl-PL" w:eastAsia="pl-PL"/>
             </w:rPr>
           </w:pPr>
-          <w:hyperlink w:anchor="_Toc421961872" w:history="1">
+          <w:hyperlink w:anchor="_Toc422119871" w:history="1">
             <w:r>
               <w:rPr>
                 <w:rStyle w:val="Hipercze"/>
@@ -1573,7 +1572,7 @@
                 <w:noProof/>
                 <w:webHidden/>
               </w:rPr>
-              <w:instrText xml:space="preserve"> PAGEREF _Toc421961872 \h </w:instrText>
+              <w:instrText xml:space="preserve"> PAGEREF _Toc422119871 \h </w:instrText>
             </w:r>
             <w:r>
               <w:rPr>
@@ -1616,7 +1615,7 @@
               <w:lang w:val="pl-PL" w:eastAsia="pl-PL"/>
             </w:rPr>
           </w:pPr>
-          <w:hyperlink w:anchor="_Toc421961873" w:history="1">
+          <w:hyperlink w:anchor="_Toc422119872" w:history="1">
             <w:r>
               <w:rPr>
                 <w:rStyle w:val="Hipercze"/>
@@ -1644,7 +1643,7 @@
                 <w:noProof/>
                 <w:webHidden/>
               </w:rPr>
-              <w:instrText xml:space="preserve"> PAGEREF _Toc421961873 \h </w:instrText>
+              <w:instrText xml:space="preserve"> PAGEREF _Toc422119872 \h </w:instrText>
             </w:r>
             <w:r>
               <w:rPr>
@@ -1687,7 +1686,7 @@
               <w:lang w:val="pl-PL" w:eastAsia="pl-PL"/>
             </w:rPr>
           </w:pPr>
-          <w:hyperlink w:anchor="_Toc421961874" w:history="1">
+          <w:hyperlink w:anchor="_Toc422119873" w:history="1">
             <w:r>
               <w:rPr>
                 <w:rStyle w:val="Hipercze"/>
@@ -1715,7 +1714,7 @@
                 <w:noProof/>
                 <w:webHidden/>
               </w:rPr>
-              <w:instrText xml:space="preserve"> PAGEREF _Toc421961874 \h </w:instrText>
+              <w:instrText xml:space="preserve"> PAGEREF _Toc422119873 \h </w:instrText>
             </w:r>
             <w:r>
               <w:rPr>
@@ -1758,7 +1757,7 @@
               <w:lang w:val="pl-PL" w:eastAsia="pl-PL"/>
             </w:rPr>
           </w:pPr>
-          <w:hyperlink w:anchor="_Toc421961875" w:history="1">
+          <w:hyperlink w:anchor="_Toc422119874" w:history="1">
             <w:r>
               <w:rPr>
                 <w:rStyle w:val="Hipercze"/>
@@ -1786,7 +1785,7 @@
                 <w:noProof/>
                 <w:webHidden/>
               </w:rPr>
-              <w:instrText xml:space="preserve"> PAGEREF _Toc421961875 \h </w:instrText>
+              <w:instrText xml:space="preserve"> PAGEREF _Toc422119874 \h </w:instrText>
             </w:r>
             <w:r>
               <w:rPr>
@@ -1829,7 +1828,7 @@
               <w:lang w:val="pl-PL" w:eastAsia="pl-PL"/>
             </w:rPr>
           </w:pPr>
-          <w:hyperlink w:anchor="_Toc421961876" w:history="1">
+          <w:hyperlink w:anchor="_Toc422119875" w:history="1">
             <w:r>
               <w:rPr>
                 <w:rStyle w:val="Hipercze"/>
@@ -1857,7 +1856,7 @@
                 <w:noProof/>
                 <w:webHidden/>
               </w:rPr>
-              <w:instrText xml:space="preserve"> PAGEREF _Toc421961876 \h </w:instrText>
+              <w:instrText xml:space="preserve"> PAGEREF _Toc422119875 \h </w:instrText>
             </w:r>
             <w:r>
               <w:rPr>
@@ -1900,7 +1899,7 @@
               <w:lang w:val="pl-PL" w:eastAsia="pl-PL"/>
             </w:rPr>
           </w:pPr>
-          <w:hyperlink w:anchor="_Toc421961877" w:history="1">
+          <w:hyperlink w:anchor="_Toc422119876" w:history="1">
             <w:r>
               <w:rPr>
                 <w:rStyle w:val="Hipercze"/>
@@ -1928,7 +1927,7 @@
                 <w:noProof/>
                 <w:webHidden/>
               </w:rPr>
-              <w:instrText xml:space="preserve"> PAGEREF _Toc421961877 \h </w:instrText>
+              <w:instrText xml:space="preserve"> PAGEREF _Toc422119876 \h </w:instrText>
             </w:r>
             <w:r>
               <w:rPr>
@@ -1971,7 +1970,7 @@
               <w:lang w:val="pl-PL" w:eastAsia="pl-PL"/>
             </w:rPr>
           </w:pPr>
-          <w:hyperlink w:anchor="_Toc421961878" w:history="1">
+          <w:hyperlink w:anchor="_Toc422119877" w:history="1">
             <w:r>
               <w:rPr>
                 <w:rStyle w:val="Hipercze"/>
@@ -1999,7 +1998,7 @@
                 <w:noProof/>
                 <w:webHidden/>
               </w:rPr>
-              <w:instrText xml:space="preserve"> PAGEREF _Toc421961878 \h </w:instrText>
+              <w:instrText xml:space="preserve"> PAGEREF _Toc422119877 \h </w:instrText>
             </w:r>
             <w:r>
               <w:rPr>
@@ -2067,7 +2066,7 @@
           <w:lang w:val="pl-PL"/>
         </w:rPr>
       </w:pPr>
-      <w:bookmarkStart w:id="0" w:name="_Toc421961858"/>
+      <w:bookmarkStart w:id="1" w:name="_Toc422119857"/>
       <w:r>
         <w:rPr>
           <w:lang w:val="pl-PL"/>
@@ -2075,7 +2074,7 @@
         <w:lastRenderedPageBreak/>
         <w:t>Cel i zakres projektu</w:t>
       </w:r>
-      <w:bookmarkEnd w:id="0"/>
+      <w:bookmarkEnd w:id="1"/>
     </w:p>
     <w:p>
       <w:pPr>
@@ -2102,18 +2101,7 @@
           <w:szCs w:val="24"/>
           <w:lang w:val="pl-PL" w:eastAsia="pl-PL"/>
         </w:rPr>
-        <w:t xml:space="preserve">Celem projektu jest stworzenie systemu usprawniającego pracę firmy zajmującej się tworzeniem i przeprowadzaniem ankiet. W skład systemu wchodzą aplikacja mobilna dla </w:t>
-      </w:r>
-      <w:bookmarkStart w:id="1" w:name="_GoBack"/>
-      <w:bookmarkEnd w:id="1"/>
-      <w:r>
-        <w:rPr>
-          <w:rFonts w:ascii="Times New Roman" w:eastAsia="Times New Roman" w:hAnsi="Times New Roman" w:cs="Times New Roman"/>
-          <w:sz w:val="24"/>
-          <w:szCs w:val="24"/>
-          <w:lang w:val="pl-PL" w:eastAsia="pl-PL"/>
-        </w:rPr>
-        <w:t>systemu Android przeznaczona dla ankieterów, aplikacja desktopowa stworzona z myślą o administrowaniu całością oraz serwer odgrywający rolę pośrednika.</w:t>
+        <w:t>Celem projektu jest stworzenie systemu usprawniającego pracę firmy zajmującej się tworzeniem i przeprowadzaniem ankiet. W skład systemu wchodzą aplikacja mobilna dla systemu Android przeznaczona dla ankieterów, aplikacja desktopowa stworzona z myślą o administrowaniu całością oraz serwer odgrywający rolę pośrednika.</w:t>
       </w:r>
     </w:p>
     <w:p>
@@ -2184,56 +2172,6 @@
           <w:lang w:val="pl-PL" w:eastAsia="pl-PL"/>
         </w:rPr>
         <w:t>Aplikacja mobilna</w:t>
-      </w:r>
-    </w:p>
-    <w:p>
-      <w:pPr>
-        <w:pStyle w:val="Akapitzlist"/>
-        <w:numPr>
-          <w:ilvl w:val="0"/>
-          <w:numId w:val="11"/>
-        </w:numPr>
-        <w:spacing w:after="0" w:line="240" w:lineRule="auto"/>
-        <w:ind w:left="851" w:hanging="426"/>
-        <w:jc w:val="both"/>
-        <w:textAlignment w:val="baseline"/>
-        <w:rPr>
-          <w:rFonts w:ascii="Times New Roman" w:eastAsia="Times New Roman" w:hAnsi="Times New Roman" w:cs="Times New Roman"/>
-          <w:color w:val="000000"/>
-          <w:sz w:val="24"/>
-          <w:szCs w:val="24"/>
-          <w:lang w:val="pl-PL" w:eastAsia="pl-PL"/>
-        </w:rPr>
-      </w:pPr>
-      <w:r>
-        <w:rPr>
-          <w:rFonts w:ascii="Times New Roman" w:eastAsia="Times New Roman" w:hAnsi="Times New Roman" w:cs="Times New Roman"/>
-          <w:color w:val="000000"/>
-          <w:sz w:val="24"/>
-          <w:szCs w:val="24"/>
-          <w:lang w:val="pl-PL" w:eastAsia="pl-PL"/>
-        </w:rPr>
-        <w:t xml:space="preserve">stworzenie </w:t>
-      </w:r>
-      <w:r>
-        <w:rPr>
-          <w:rFonts w:ascii="Times New Roman" w:eastAsia="Times New Roman" w:hAnsi="Times New Roman" w:cs="Times New Roman"/>
-          <w:color w:val="000000"/>
-          <w:sz w:val="24"/>
-          <w:szCs w:val="24"/>
-          <w:lang w:val="pl-PL" w:eastAsia="pl-PL"/>
-        </w:rPr>
-        <w:t>ankiety z różnymi typami pytań</w:t>
-      </w:r>
-      <w:r>
-        <w:rPr>
-          <w:rFonts w:ascii="Times New Roman" w:eastAsia="Times New Roman" w:hAnsi="Times New Roman" w:cs="Times New Roman"/>
-          <w:color w:val="000000"/>
-          <w:sz w:val="24"/>
-          <w:szCs w:val="24"/>
-          <w:lang w:val="pl-PL" w:eastAsia="pl-PL"/>
-        </w:rPr>
-        <w:t xml:space="preserve"> </w:t>
       </w:r>
     </w:p>
     <w:p>
@@ -2262,11 +2200,32 @@
           <w:szCs w:val="24"/>
           <w:lang w:val="pl-PL" w:eastAsia="pl-PL"/>
         </w:rPr>
-        <w:t>stworzona ankieta może zostać udostępniona innym ankieterom (za pośrednictwem administratora)</w:t>
-      </w:r>
-    </w:p>
-    <w:p>
-      <w:pPr>
+        <w:t xml:space="preserve">stworzenie </w:t>
+      </w:r>
+      <w:r>
+        <w:rPr>
+          <w:rFonts w:ascii="Times New Roman" w:eastAsia="Times New Roman" w:hAnsi="Times New Roman" w:cs="Times New Roman"/>
+          <w:color w:val="000000"/>
+          <w:sz w:val="24"/>
+          <w:szCs w:val="24"/>
+          <w:lang w:val="pl-PL" w:eastAsia="pl-PL"/>
+        </w:rPr>
+        <w:t>ankiety z różnymi typami pytań</w:t>
+      </w:r>
+      <w:r>
+        <w:rPr>
+          <w:rFonts w:ascii="Times New Roman" w:eastAsia="Times New Roman" w:hAnsi="Times New Roman" w:cs="Times New Roman"/>
+          <w:color w:val="000000"/>
+          <w:sz w:val="24"/>
+          <w:szCs w:val="24"/>
+          <w:lang w:val="pl-PL" w:eastAsia="pl-PL"/>
+        </w:rPr>
+        <w:t xml:space="preserve"> </w:t>
+      </w:r>
+    </w:p>
+    <w:p>
+      <w:pPr>
+        <w:pStyle w:val="Akapitzlist"/>
         <w:numPr>
           <w:ilvl w:val="0"/>
           <w:numId w:val="11"/>
@@ -2290,27 +2249,7 @@
           <w:szCs w:val="24"/>
           <w:lang w:val="pl-PL" w:eastAsia="pl-PL"/>
         </w:rPr>
-        <w:t xml:space="preserve">przeprowadzenie ankiety (zapisanie wyników na urządzeniu z możliwością </w:t>
-      </w:r>
-      <w:r>
-        <w:rPr>
-          <w:rFonts w:ascii="Times New Roman" w:eastAsia="Times New Roman" w:hAnsi="Times New Roman" w:cs="Times New Roman"/>
-          <w:color w:val="000000"/>
-          <w:sz w:val="24"/>
-          <w:szCs w:val="24"/>
-          <w:lang w:val="pl-PL" w:eastAsia="pl-PL"/>
-        </w:rPr>
-        <w:t>przesłania</w:t>
-      </w:r>
-      <w:r>
-        <w:rPr>
-          <w:rFonts w:ascii="Times New Roman" w:eastAsia="Times New Roman" w:hAnsi="Times New Roman" w:cs="Times New Roman"/>
-          <w:color w:val="000000"/>
-          <w:sz w:val="24"/>
-          <w:szCs w:val="24"/>
-          <w:lang w:val="pl-PL" w:eastAsia="pl-PL"/>
-        </w:rPr>
-        <w:t xml:space="preserve"> ich na serwer)</w:t>
+        <w:t>stworzona ankieta może zostać udostępniona innym ankieterom (za pośrednictwem administratora)</w:t>
       </w:r>
     </w:p>
     <w:p>
@@ -2338,7 +2277,7 @@
           <w:szCs w:val="24"/>
           <w:lang w:val="pl-PL" w:eastAsia="pl-PL"/>
         </w:rPr>
-        <w:t>możliwość korzystania z tej samej ankiety na różnych urządzeniach</w:t>
+        <w:t xml:space="preserve">przeprowadzenie ankiety (zapisanie wyników na urządzeniu z możliwością </w:t>
       </w:r>
       <w:r>
         <w:rPr>
@@ -2348,7 +2287,17 @@
           <w:szCs w:val="24"/>
           <w:lang w:val="pl-PL" w:eastAsia="pl-PL"/>
         </w:rPr>
-        <w:t xml:space="preserve"> (wystarczy się zalogować)</w:t>
+        <w:t>przesłania</w:t>
+      </w:r>
+      <w:r>
+        <w:rPr>
+          <w:rFonts w:ascii="Times New Roman" w:eastAsia="Times New Roman" w:hAnsi="Times New Roman" w:cs="Times New Roman"/>
+          <w:color w:val="000000"/>
+          <w:sz w:val="24"/>
+          <w:szCs w:val="24"/>
+          <w:lang w:val="pl-PL" w:eastAsia="pl-PL"/>
+        </w:rPr>
+        <w:t xml:space="preserve"> ich na serwer)</w:t>
       </w:r>
     </w:p>
     <w:p>
@@ -2376,7 +2325,7 @@
           <w:szCs w:val="24"/>
           <w:lang w:val="pl-PL" w:eastAsia="pl-PL"/>
         </w:rPr>
-        <w:t>sprawdzanie poprawności wprowadzonych danych</w:t>
+        <w:t>możliwość korzystania z tej samej ankiety na różnych urządzeniach</w:t>
       </w:r>
       <w:r>
         <w:rPr>
@@ -2386,37 +2335,7 @@
           <w:szCs w:val="24"/>
           <w:lang w:val="pl-PL" w:eastAsia="pl-PL"/>
         </w:rPr>
-        <w:t xml:space="preserve"> </w:t>
-      </w:r>
-      <w:r>
-        <w:rPr>
-          <w:rFonts w:ascii="Times New Roman" w:eastAsia="Times New Roman" w:hAnsi="Times New Roman" w:cs="Times New Roman"/>
-          <w:color w:val="000000"/>
-          <w:sz w:val="24"/>
-          <w:szCs w:val="24"/>
-          <w:lang w:val="pl-PL" w:eastAsia="pl-PL"/>
-        </w:rPr>
-        <w:t xml:space="preserve">podczas wypełniania ankiety </w:t>
-      </w:r>
-      <w:r>
-        <w:rPr>
-          <w:rFonts w:ascii="Times New Roman" w:eastAsia="Times New Roman" w:hAnsi="Times New Roman" w:cs="Times New Roman"/>
-          <w:color w:val="000000"/>
-          <w:sz w:val="24"/>
-          <w:szCs w:val="24"/>
-          <w:lang w:val="pl-PL" w:eastAsia="pl-PL"/>
-        </w:rPr>
-        <w:t>(np. odpowiedź typu tekstowego powinna być liczbą całkowitą mniejszą od 7)</w:t>
-      </w:r>
-      <w:r>
-        <w:rPr>
-          <w:rFonts w:ascii="Times New Roman" w:eastAsia="Times New Roman" w:hAnsi="Times New Roman" w:cs="Times New Roman"/>
-          <w:color w:val="000000"/>
-          <w:sz w:val="24"/>
-          <w:szCs w:val="24"/>
-          <w:lang w:val="pl-PL" w:eastAsia="pl-PL"/>
-        </w:rPr>
-        <w:t xml:space="preserve"> </w:t>
+        <w:t xml:space="preserve"> (wystarczy się zalogować)</w:t>
       </w:r>
     </w:p>
     <w:p>
@@ -2444,7 +2363,47 @@
           <w:szCs w:val="24"/>
           <w:lang w:val="pl-PL" w:eastAsia="pl-PL"/>
         </w:rPr>
-        <w:t>synchronizacja ankiet z serwerem</w:t>
+        <w:t>sprawdzanie poprawności wprowadzonych danych</w:t>
+      </w:r>
+      <w:r>
+        <w:rPr>
+          <w:rFonts w:ascii="Times New Roman" w:eastAsia="Times New Roman" w:hAnsi="Times New Roman" w:cs="Times New Roman"/>
+          <w:color w:val="000000"/>
+          <w:sz w:val="24"/>
+          <w:szCs w:val="24"/>
+          <w:lang w:val="pl-PL" w:eastAsia="pl-PL"/>
+        </w:rPr>
+        <w:t xml:space="preserve"> </w:t>
+      </w:r>
+      <w:r>
+        <w:rPr>
+          <w:rFonts w:ascii="Times New Roman" w:eastAsia="Times New Roman" w:hAnsi="Times New Roman" w:cs="Times New Roman"/>
+          <w:color w:val="000000"/>
+          <w:sz w:val="24"/>
+          <w:szCs w:val="24"/>
+          <w:lang w:val="pl-PL" w:eastAsia="pl-PL"/>
+        </w:rPr>
+        <w:t xml:space="preserve">podczas wypełniania ankiety </w:t>
+      </w:r>
+      <w:r>
+        <w:rPr>
+          <w:rFonts w:ascii="Times New Roman" w:eastAsia="Times New Roman" w:hAnsi="Times New Roman" w:cs="Times New Roman"/>
+          <w:color w:val="000000"/>
+          <w:sz w:val="24"/>
+          <w:szCs w:val="24"/>
+          <w:lang w:val="pl-PL" w:eastAsia="pl-PL"/>
+        </w:rPr>
+        <w:t>(np. odpowiedź typu tekstowego powinna być liczbą całkowitą mniejszą od 7)</w:t>
+      </w:r>
+      <w:r>
+        <w:rPr>
+          <w:rFonts w:ascii="Times New Roman" w:eastAsia="Times New Roman" w:hAnsi="Times New Roman" w:cs="Times New Roman"/>
+          <w:color w:val="000000"/>
+          <w:sz w:val="24"/>
+          <w:szCs w:val="24"/>
+          <w:lang w:val="pl-PL" w:eastAsia="pl-PL"/>
+        </w:rPr>
+        <w:t xml:space="preserve"> </w:t>
       </w:r>
     </w:p>
     <w:p>
@@ -2472,7 +2431,7 @@
           <w:szCs w:val="24"/>
           <w:lang w:val="pl-PL" w:eastAsia="pl-PL"/>
         </w:rPr>
-        <w:t>pobranie ankiet, które może wypełniać dany ankieter</w:t>
+        <w:t>synchronizacja ankiet z serwerem</w:t>
       </w:r>
     </w:p>
     <w:p>
@@ -2500,7 +2459,7 @@
           <w:szCs w:val="24"/>
           <w:lang w:val="pl-PL" w:eastAsia="pl-PL"/>
         </w:rPr>
-        <w:t>możliwość logowania i wypełniania pobranych już ankiet bez dostępu do Internetu</w:t>
+        <w:t>pobranie ankiet, które może wypełniać dany ankieter</w:t>
       </w:r>
     </w:p>
     <w:p>
@@ -2528,6 +2487,34 @@
           <w:szCs w:val="24"/>
           <w:lang w:val="pl-PL" w:eastAsia="pl-PL"/>
         </w:rPr>
+        <w:t>możliwość logowania i wypełniania pobranych już ankiet bez dostępu do Internetu</w:t>
+      </w:r>
+    </w:p>
+    <w:p>
+      <w:pPr>
+        <w:numPr>
+          <w:ilvl w:val="0"/>
+          <w:numId w:val="11"/>
+        </w:numPr>
+        <w:spacing w:after="0" w:line="240" w:lineRule="auto"/>
+        <w:jc w:val="both"/>
+        <w:textAlignment w:val="baseline"/>
+        <w:rPr>
+          <w:rFonts w:ascii="Times New Roman" w:eastAsia="Times New Roman" w:hAnsi="Times New Roman" w:cs="Times New Roman"/>
+          <w:color w:val="000000"/>
+          <w:sz w:val="24"/>
+          <w:szCs w:val="24"/>
+          <w:lang w:val="pl-PL" w:eastAsia="pl-PL"/>
+        </w:rPr>
+      </w:pPr>
+      <w:r>
+        <w:rPr>
+          <w:rFonts w:ascii="Times New Roman" w:eastAsia="Times New Roman" w:hAnsi="Times New Roman" w:cs="Times New Roman"/>
+          <w:color w:val="000000"/>
+          <w:sz w:val="24"/>
+          <w:szCs w:val="24"/>
+          <w:lang w:val="pl-PL" w:eastAsia="pl-PL"/>
+        </w:rPr>
         <w:t>uzgadnianie uprawnień ankietera</w:t>
       </w:r>
     </w:p>
@@ -2920,7 +2907,7 @@
           <w:lang w:val="pl-PL"/>
         </w:rPr>
       </w:pPr>
-      <w:bookmarkStart w:id="2" w:name="_Toc421961859"/>
+      <w:bookmarkStart w:id="2" w:name="_Toc422119858"/>
       <w:r>
         <w:rPr>
           <w:lang w:val="pl-PL"/>
@@ -2944,7 +2931,7 @@
         </w:rPr>
       </w:pPr>
       <w:bookmarkStart w:id="3" w:name="__DdeLink__29_152620419"/>
-      <w:bookmarkStart w:id="4" w:name="_Toc421961860"/>
+      <w:bookmarkStart w:id="4" w:name="_Toc422119859"/>
       <w:r>
         <w:rPr>
           <w:lang w:val="pl-PL"/>
@@ -3202,13 +3189,13 @@
           <w:b/>
           <w:color w:val="434343"/>
         </w:rPr>
-        <w:t>Wartość liczbowa całkowita</w:t>
+        <w:t xml:space="preserve">Ograniczenia liczbowe do pytania typu tekstowego – </w:t>
       </w:r>
       <w:r>
         <w:rPr>
           <w:color w:val="434343"/>
         </w:rPr>
-        <w:t xml:space="preserve"> - pytanie, w którym odpowiedzią jest liczba całkowita.</w:t>
+        <w:t>do pytania tekstowego można dodać ograniczenia liczbowe – oznacza to, że odpowiedź Ankietowanego musi być liczbą. Można określić wartość minimalną, maksymalną odpowiedzi, od jakiej liczby musi się ona różnić, czy musi być liczbą całkowitą, do jakiego przedziału musi należeć lub do jakiego nie może.</w:t>
       </w:r>
     </w:p>
     <w:p>
@@ -3225,13 +3212,32 @@
           <w:b/>
           <w:color w:val="434343"/>
         </w:rPr>
-        <w:t>Wielkość liczbowa rzeczywista</w:t>
-      </w:r>
-      <w:r>
-        <w:rPr>
+        <w:t xml:space="preserve">Ograniczenia tekstowe do pytania typu tekstowego </w:t>
+      </w:r>
+      <w:r>
+        <w:rPr>
+          <w:b/>
           <w:color w:val="434343"/>
         </w:rPr>
-        <w:t xml:space="preserve"> - pytanie, w którym odpowiedzią jest liczba rzeczywista.</w:t>
+        <w:t xml:space="preserve">– </w:t>
+      </w:r>
+      <w:r>
+        <w:rPr>
+          <w:color w:val="434343"/>
+        </w:rPr>
+        <w:t>do pytania tekstowego można dodać ograniczenia</w:t>
+      </w:r>
+      <w:r>
+        <w:rPr>
+          <w:color w:val="434343"/>
+        </w:rPr>
+        <w:t xml:space="preserve"> tekstowe, a w nich sprecyzować minimalną i maksymalną ilość znaków odpowiedzi Ankietowanego</w:t>
+      </w:r>
+      <w:r>
+        <w:rPr>
+          <w:color w:val="434343"/>
+        </w:rPr>
+        <w:t xml:space="preserve">, wyrażenie regularne, które odpowiedź musi spełniać. </w:t>
       </w:r>
     </w:p>
     <w:p>
@@ -3248,6 +3254,7 @@
           <w:b/>
           <w:color w:val="434343"/>
         </w:rPr>
+        <w:lastRenderedPageBreak/>
         <w:t xml:space="preserve">Pytanie typu data </w:t>
       </w:r>
       <w:r>
@@ -3312,14 +3319,7 @@
         <w:rPr>
           <w:color w:val="434343"/>
         </w:rPr>
-        <w:t xml:space="preserve"> Ankieter nie może zobaczyć wyników poszczególnych ankiet, </w:t>
-      </w:r>
-      <w:r>
-        <w:rPr>
-          <w:color w:val="434343"/>
-        </w:rPr>
-        <w:lastRenderedPageBreak/>
-        <w:t xml:space="preserve">ani zbiorczych statystyk dotyczących wyników ankiet. Ankieterowi można nadać uprawnienia do stworzenia nowej ankiety, jednak za zmianę statusu na “aktywna” odpowiada tylko i wyłącznie Administrator. </w:t>
+        <w:t xml:space="preserve"> Ankieter nie może zobaczyć wyników poszczególnych ankiet, ani zbiorczych statystyk dotyczących wyników ankiet. Ankieterowi można nadać uprawnienia do stworzenia nowej ankiety, jednak za zmianę statusu na “aktywna” odpowiada tylko i wyłącznie Administrator. </w:t>
       </w:r>
     </w:p>
     <w:p>
@@ -3385,7 +3385,13 @@
         <w:t xml:space="preserve">Klasyfikacja wszechczasów </w:t>
       </w:r>
       <w:r>
-        <w:t>– ranking Ankieterów, który uwzględnia wszystkie wyniki Ankieterów bez względu na ich status.</w:t>
+        <w:t xml:space="preserve">– </w:t>
+      </w:r>
+      <w:r>
+        <w:rPr>
+          <w:color w:val="404040" w:themeColor="text1" w:themeTint="BF"/>
+        </w:rPr>
+        <w:t>ranking Ankieterów, który uwzględnia wszystkie wyniki Ankieterów bez względu na ich status.</w:t>
       </w:r>
     </w:p>
     <w:p>
@@ -3509,7 +3515,7 @@
       <w:pPr>
         <w:pStyle w:val="Nagwek2"/>
       </w:pPr>
-      <w:bookmarkStart w:id="5" w:name="_Toc421961861"/>
+      <w:bookmarkStart w:id="5" w:name="_Toc422119860"/>
       <w:proofErr w:type="spellStart"/>
       <w:r>
         <w:t>Aplikacja</w:t>
@@ -3530,7 +3536,7 @@
       <w:pPr>
         <w:pStyle w:val="Nagwek3"/>
       </w:pPr>
-      <w:bookmarkStart w:id="6" w:name="_Toc421961862"/>
+      <w:bookmarkStart w:id="6" w:name="_Toc422119861"/>
       <w:proofErr w:type="spellStart"/>
       <w:r>
         <w:t>Lista</w:t>
@@ -3676,7 +3682,19 @@
         <w:rPr>
           <w:color w:val="000000"/>
         </w:rPr>
-        <w:t>Pobranie ankiety z Głównego Systemu Ankiet.</w:t>
+        <w:t>Pobranie</w:t>
+      </w:r>
+      <w:r>
+        <w:rPr>
+          <w:color w:val="000000"/>
+        </w:rPr>
+        <w:t xml:space="preserve"> ankiet</w:t>
+      </w:r>
+      <w:r>
+        <w:rPr>
+          <w:color w:val="000000"/>
+        </w:rPr>
+        <w:t xml:space="preserve"> z Głównego Systemu Ankiet.</w:t>
       </w:r>
       <w:r>
         <w:rPr>
@@ -3698,7 +3716,13 @@
         <w:rPr>
           <w:color w:val="000000"/>
         </w:rPr>
-        <w:t>Ustalenie uprawnień Ankieterom do ankiety (czy może ją edytować, przeprowadzać itd.).</w:t>
+        <w:t>Ustalenie uprawnień Ankietera</w:t>
+      </w:r>
+      <w:r>
+        <w:rPr>
+          <w:color w:val="000000"/>
+        </w:rPr>
+        <w:t>.</w:t>
       </w:r>
       <w:r>
         <w:rPr>
@@ -3718,7 +3742,7 @@
       <w:pPr>
         <w:pStyle w:val="Nagwek3"/>
       </w:pPr>
-      <w:bookmarkStart w:id="7" w:name="_Toc421961863"/>
+      <w:bookmarkStart w:id="7" w:name="_Toc422119862"/>
       <w:proofErr w:type="spellStart"/>
       <w:r>
         <w:t>S</w:t>
@@ -3809,7 +3833,26 @@
         <w:rPr>
           <w:color w:val="000000"/>
         </w:rPr>
-        <w:t xml:space="preserve">żytkownik korzysta z aplikacji w celu stworzenia nowej ankiety. System prosi go o podanie nazwy ankiety. Użytkownik podaje nazwę. System rozpoczyna procedurę dodawania pytań, prosi Użytkownika o podanie </w:t>
+        <w:t>żytkownik korzysta z aplikacji w celu stworzenia nowej ankiety. System prosi go o podanie nazwy ankiety</w:t>
+      </w:r>
+      <w:r>
+        <w:rPr>
+          <w:color w:val="000000"/>
+        </w:rPr>
+        <w:t>, tekstu powitalnego i tekstu na zakończenie wypełniania ankiety. Użytkownik podaje dane (podanie ich nie jest wymagane)</w:t>
+      </w:r>
+      <w:r>
+        <w:rPr>
+          <w:color w:val="000000"/>
+        </w:rPr>
+        <w:t xml:space="preserve">. System rozpoczyna procedurę dodawania pytań, </w:t>
+      </w:r>
+      <w:r>
+        <w:rPr>
+          <w:color w:val="000000"/>
+        </w:rPr>
+        <w:lastRenderedPageBreak/>
+        <w:t xml:space="preserve">prosi Użytkownika o podanie </w:t>
       </w:r>
       <w:r>
         <w:rPr>
@@ -3823,7 +3866,31 @@
         <w:rPr>
           <w:color w:val="000000"/>
         </w:rPr>
-        <w:t>. Użytkownik wybiera jeden z typów pytania, podaje jego treść, podpowiedź (opcjonalnie) oraz możliwe odpowiedzi. W taki sam sposób Użytkownik wprowadza wszystkie pytania. System wyświetla podgląd ankiety. Użytkownik potwierdza, że chce zapisać ankietę. System zapisuje ją wraz z datą i godziną stworzenia oraz identyfikatorem Użytkownika.</w:t>
+        <w:t>. Użytkownik wybiera jeden z typów pytania, podaje jego treść, podpowiedź (opcjonalnie)</w:t>
+      </w:r>
+      <w:r>
+        <w:rPr>
+          <w:color w:val="000000"/>
+        </w:rPr>
+        <w:t>, tekst błędu (opcjonalnie)</w:t>
+      </w:r>
+      <w:r>
+        <w:rPr>
+          <w:color w:val="000000"/>
+        </w:rPr>
+        <w:t xml:space="preserve"> oraz możliwe odpowiedzi. </w:t>
+      </w:r>
+      <w:r>
+        <w:rPr>
+          <w:color w:val="000000"/>
+        </w:rPr>
+        <w:t xml:space="preserve">W przypadku pytań typu tekstowego może podać dodatkowe ograniczenia. </w:t>
+      </w:r>
+      <w:r>
+        <w:rPr>
+          <w:color w:val="000000"/>
+        </w:rPr>
+        <w:t>W taki sam sposób Użytkownik wprowadza wszystkie pytania. System wyświetla podgląd ankiety. Użytkownik potwierdza, że chce zapisać ankietę. System zapisuje ją wraz z datą i godziną stworzenia oraz identyfikatorem Użytkownika.</w:t>
       </w:r>
     </w:p>
     <w:p>
@@ -3840,7 +3907,6 @@
           <w:b/>
           <w:color w:val="000000"/>
         </w:rPr>
-        <w:lastRenderedPageBreak/>
         <w:t xml:space="preserve">Przeprowadzenie ankiety. </w:t>
       </w:r>
       <w:r>
@@ -3868,7 +3934,31 @@
         <w:rPr>
           <w:color w:val="000000"/>
         </w:rPr>
-        <w:t>, którą chce przeprowadzić. System wyświetla po kolei pytania, Ankieter zadaje je Ankietowanemu. Ankietowany odpowiada na pytania (co najmniej na wszystkie określone jako wymagane). Po udzieleniu wszystkich odpowiedzi, Ankieter wybiera opcję zapisz ankietę. System zapisuje ankietę w urządzeniu Ankietera wraz z datą i czasem wypełnienia (czasem rozpoczęcia i zakończenia wypełniania) oraz pyta Ankietera, czy chce kontynuować przeprowadzanie ankiet.</w:t>
+        <w:t>, którą chce przeprowadzić. System wyświetla po kolei pytania, Ankieter zadaje je Ankietowanemu. Ankietowany odpowiada na pytania (co najmniej na wszystkie określone jako wymagane)</w:t>
+      </w:r>
+      <w:r>
+        <w:rPr>
+          <w:color w:val="000000"/>
+        </w:rPr>
+        <w:t>, System sprawdza poprawność odpowiedzi o ewentualnych błędach informuje</w:t>
+      </w:r>
+      <w:r>
+        <w:rPr>
+          <w:color w:val="000000"/>
+        </w:rPr>
+        <w:t>. Po udzieleniu wszystkich odpowiedzi, Ankieter wybiera opcję zapisz ankietę. System zapisuje ankiet</w:t>
+      </w:r>
+      <w:r>
+        <w:rPr>
+          <w:color w:val="000000"/>
+        </w:rPr>
+        <w:t>ę w urządzeniu Ankietera wraz z </w:t>
+      </w:r>
+      <w:r>
+        <w:rPr>
+          <w:color w:val="000000"/>
+        </w:rPr>
+        <w:t>datą i czasem wypełnienia (czasem rozpoczęcia i zakończenia wypełniania) oraz pyta Ankietera, czy chce kontynuować przeprowadzanie ankiet.</w:t>
       </w:r>
     </w:p>
     <w:p>
@@ -3921,35 +4011,25 @@
         <w:rPr>
           <w:color w:val="000000"/>
         </w:rPr>
-        <w:t xml:space="preserve">- Ankieter korzysta z aplikacji do wysłania wyników przeprowadzanych ankiet. System prosi o wybór ankiet, których wyniki mają zostać przesłane. Ankieter wybiera ankiety, potwierdza swój wybór. System pyta, czy wysłane wyniki mają zostać usunięte z urządzenia Ankietera. Ankieter podejmuje decyzję i potwierdza ją. System sprawdza, które wyniki wybranych ankiet nie zostały jeszcze wysłane do </w:t>
-      </w:r>
-      <w:r>
-        <w:rPr>
-          <w:i/>
-          <w:color w:val="000000"/>
-          <w:u w:val="single"/>
-        </w:rPr>
-        <w:t xml:space="preserve">Głównego Systemu Ankiet. </w:t>
-      </w:r>
-      <w:r>
-        <w:rPr>
-          <w:color w:val="000000"/>
-        </w:rPr>
-        <w:t xml:space="preserve">System wysyła nie wysłane wcześniej wyniki wybranych ankiet do </w:t>
-      </w:r>
-      <w:r>
-        <w:rPr>
-          <w:i/>
-          <w:color w:val="000000"/>
-          <w:u w:val="single"/>
-        </w:rPr>
-        <w:t>GSA</w:t>
-      </w:r>
-      <w:r>
-        <w:rPr>
-          <w:color w:val="000000"/>
-        </w:rPr>
-        <w:t>.</w:t>
+        <w:t xml:space="preserve">- Ankieter korzysta z aplikacji do wysłania wyników przeprowadzanych ankiet. System </w:t>
+      </w:r>
+      <w:r>
+        <w:rPr>
+          <w:color w:val="000000"/>
+        </w:rPr>
+        <w:t>ustala, które ankiety zostały wypełnione przez danego ankietera i nie zostały jeszcze wysłane do GSA</w:t>
+      </w:r>
+      <w:r>
+        <w:rPr>
+          <w:color w:val="000000"/>
+        </w:rPr>
+        <w:t>. Jeśli może połączyć się z GSA wysyła wypełnione ankiety, informuje Ankietera o wynikach swoich działań. System usuwa z urządzenia Ankietera wysłane już ankiety.</w:t>
+      </w:r>
+      <w:r>
+        <w:rPr>
+          <w:color w:val="000000"/>
+        </w:rPr>
+        <w:t xml:space="preserve"> </w:t>
       </w:r>
     </w:p>
     <w:p>
@@ -3966,13 +4046,20 @@
           <w:b/>
           <w:color w:val="000000"/>
         </w:rPr>
-        <w:t xml:space="preserve">Ustawienie automatycznego wysyłania wyników ankiety do Głównego Systemu Ankiet. </w:t>
+        <w:t>Ustawienie automatycznego wysyłania wyników anki</w:t>
       </w:r>
       <w:r>
         <w:rPr>
           <w:b/>
           <w:color w:val="000000"/>
         </w:rPr>
+        <w:t xml:space="preserve">ety do Głównego Systemu Ankiet. </w:t>
+      </w:r>
+      <w:r>
+        <w:rPr>
+          <w:b/>
+          <w:color w:val="000000"/>
+        </w:rPr>
         <w:t xml:space="preserve">(UCM 4) </w:t>
       </w:r>
       <w:r>
@@ -3986,21 +4073,25 @@
         <w:rPr>
           <w:color w:val="000000"/>
         </w:rPr>
-        <w:t xml:space="preserve">Ankieter ustawia opcję, która jest odpowiedzialna za wysłanie uzupełnionej ankiety zaraz po udzieleniu wszystkich odpowiedzi zawartych w ankiecie przez Ankietowanego. Jeśli wysłanie wypełnionych ankiet nie będzie możliwe, to aplikacja działa w tle i czeka na: połączenie z </w:t>
-      </w:r>
-      <w:proofErr w:type="spellStart"/>
-      <w:r>
-        <w:rPr>
-          <w:color w:val="000000"/>
-        </w:rPr>
-        <w:t>internetem</w:t>
-      </w:r>
-      <w:proofErr w:type="spellEnd"/>
-      <w:r>
-        <w:rPr>
-          <w:color w:val="000000"/>
-        </w:rPr>
-        <w:t xml:space="preserve"> oraz zalogowanie się przez użytkownika. </w:t>
+        <w:t>Ankieter ustawia opcję, która jest odpowiedzialna za wysłanie uzupełnionej ankiety zaraz po udzieleniu ws</w:t>
+      </w:r>
+      <w:r>
+        <w:rPr>
+          <w:color w:val="000000"/>
+        </w:rPr>
+        <w:t>zystkich odpowiedzi zawartych w </w:t>
+      </w:r>
+      <w:r>
+        <w:rPr>
+          <w:color w:val="000000"/>
+        </w:rPr>
+        <w:t xml:space="preserve">ankiecie przez Ankietowanego. Jeśli wysłanie wypełnionych ankiet nie będzie możliwe, to aplikacja </w:t>
+      </w:r>
+      <w:r>
+        <w:rPr>
+          <w:color w:val="000000"/>
+        </w:rPr>
+        <w:t>spróbuje ponownie później.</w:t>
       </w:r>
     </w:p>
     <w:p>
@@ -4017,13 +4108,20 @@
           <w:b/>
           <w:color w:val="000000"/>
         </w:rPr>
-        <w:t>Pobranie ankiety z Głównego Systemu Ankiet.</w:t>
+        <w:t>Pobranie ankiet</w:t>
       </w:r>
       <w:r>
         <w:rPr>
           <w:b/>
           <w:color w:val="000000"/>
         </w:rPr>
+        <w:t xml:space="preserve"> z Głównego Systemu Ankiet.</w:t>
+      </w:r>
+      <w:r>
+        <w:rPr>
+          <w:b/>
+          <w:color w:val="000000"/>
+        </w:rPr>
         <w:t xml:space="preserve"> (UCM 5)</w:t>
       </w:r>
       <w:r>
@@ -4037,7 +4135,19 @@
         <w:rPr>
           <w:color w:val="000000"/>
         </w:rPr>
-        <w:t xml:space="preserve">- Zalogowany ankieter przegląda listę ankiet dostępnych w </w:t>
+        <w:t>–</w:t>
+      </w:r>
+      <w:r>
+        <w:rPr>
+          <w:color w:val="000000"/>
+        </w:rPr>
+        <w:t xml:space="preserve"> </w:t>
+      </w:r>
+      <w:r>
+        <w:rPr>
+          <w:color w:val="000000"/>
+        </w:rPr>
+        <w:t>System pobiera z </w:t>
       </w:r>
       <w:r>
         <w:rPr>
@@ -4045,13 +4155,27 @@
           <w:color w:val="000000"/>
           <w:u w:val="single"/>
         </w:rPr>
-        <w:t>Głównym Systemie Ankiet</w:t>
-      </w:r>
-      <w:r>
-        <w:rPr>
-          <w:color w:val="000000"/>
-        </w:rPr>
-        <w:t>. Wybiera interesującą go ankietę. System pobiera wybraną ankietę na urządzenie ankietera. Po zakończeniu pobierania System wyświetla stosowny komunikat.</w:t>
+        <w:t>Głównego Systemu</w:t>
+      </w:r>
+      <w:r>
+        <w:rPr>
+          <w:i/>
+          <w:color w:val="000000"/>
+          <w:u w:val="single"/>
+        </w:rPr>
+        <w:t xml:space="preserve"> Ankiet</w:t>
+      </w:r>
+      <w:r>
+        <w:rPr>
+          <w:color w:val="000000"/>
+        </w:rPr>
+        <w:t xml:space="preserve"> ankiety, do których zalogowany Ankieter ma odpowiednie uprawnienia (może je edytować lub wypełniać), przed pobraniem sprawdza, których ankiet Ankieter nie ma jeszcze na urządzeniu (lub które z tych, które ma zaktualizowano w GSA). </w:t>
+      </w:r>
+      <w:r>
+        <w:rPr>
+          <w:color w:val="000000"/>
+        </w:rPr>
+        <w:t>Po zakończeniu pobierania System wyświetla stosowny komunikat.</w:t>
       </w:r>
     </w:p>
     <w:p>
@@ -4068,7 +4192,14 @@
           <w:b/>
           <w:color w:val="000000"/>
         </w:rPr>
-        <w:t>Ustalenie uprawnień Ankieterom do ankiety (czy może ją edytować, przeprowadzać itd.).</w:t>
+        <w:t>Ustalenie uprawnień Ankietera</w:t>
+      </w:r>
+      <w:r>
+        <w:rPr>
+          <w:b/>
+          <w:color w:val="000000"/>
+        </w:rPr>
+        <w:t>.</w:t>
       </w:r>
       <w:r>
         <w:rPr>
@@ -4078,6 +4209,7 @@
       </w:r>
       <w:r>
         <w:rPr>
+          <w:b/>
           <w:color w:val="000000"/>
         </w:rPr>
         <w:t>(UCM 6)</w:t>
@@ -4086,15 +4218,26 @@
         <w:rPr>
           <w:color w:val="000000"/>
         </w:rPr>
-        <w:t>- Administrator wybiera Ankietera z listy i przechodzi do uprawnień. System wyświetla listę możliwych uprawnień Ankietera oraz ich status (czy są włączone czy nie). Administrator włącza lub wyłącza poszczególne uprawnienia Ankietera i zatwierdza swój wybór.</w:t>
-      </w:r>
-    </w:p>
-    <w:p>
-      <w:pPr>
-        <w:rPr>
-          <w:lang w:val="pl-PL"/>
-        </w:rPr>
-      </w:pPr>
+        <w:t xml:space="preserve"> </w:t>
+      </w:r>
+      <w:r>
+        <w:rPr>
+          <w:color w:val="000000"/>
+        </w:rPr>
+        <w:t>–</w:t>
+      </w:r>
+      <w:r>
+        <w:rPr>
+          <w:color w:val="000000"/>
+        </w:rPr>
+        <w:t xml:space="preserve"> </w:t>
+      </w:r>
+      <w:r>
+        <w:rPr>
+          <w:color w:val="000000"/>
+        </w:rPr>
+        <w:t>Ankieter loguje się. Jeśli nie ma połączenia z Internetem, System sprawdza, czy w jego bazie znajduje się login i hasło Ankietera, jeśli tak, potwierdza tożsamość Ankietera, daje mu dostęp do aplikacji bez możliwości tworzenia nowych szablonów ankiet. Jeśli jest połączenie z Internetem, System próbuje uzgodnić login i hasło z GSA (wówczas na urządzenie może zalogować się Ankieter, który nigdy wcześniej nie logował się na tym urządzeniu), następnie ustala uprawnienia Ankietera do tworzenia nowych ankiet, do edytowania istniejących szablonów ankiet i do wypełniania ankiet o statusie „aktywna”.</w:t>
+      </w:r>
     </w:p>
     <w:p>
       <w:pPr>
@@ -4103,7 +4246,7 @@
           <w:lang w:val="pl-PL"/>
         </w:rPr>
       </w:pPr>
-      <w:bookmarkStart w:id="8" w:name="_Toc421961864"/>
+      <w:bookmarkStart w:id="8" w:name="_Toc422119863"/>
       <w:r>
         <w:rPr>
           <w:lang w:val="pl-PL"/>
@@ -4171,6 +4314,7 @@
           <w:szCs w:val="24"/>
           <w:lang w:val="pl-PL" w:eastAsia="pl-PL"/>
         </w:rPr>
+        <w:lastRenderedPageBreak/>
         <w:br/>
       </w:r>
       <w:r>
@@ -4215,12 +4359,11 @@
           <w:lang w:val="pl-PL"/>
         </w:rPr>
       </w:pPr>
-      <w:bookmarkStart w:id="9" w:name="_Toc421961865"/>
-      <w:r>
-        <w:rPr>
-          <w:lang w:val="pl-PL"/>
-        </w:rPr>
-        <w:lastRenderedPageBreak/>
+      <w:bookmarkStart w:id="9" w:name="_Toc422119864"/>
+      <w:r>
+        <w:rPr>
+          <w:lang w:val="pl-PL"/>
+        </w:rPr>
         <w:t>Architektura aplikacji</w:t>
       </w:r>
       <w:bookmarkEnd w:id="9"/>
@@ -4239,7 +4382,7 @@
           <w:lang w:val="pl-PL"/>
         </w:rPr>
       </w:pPr>
-      <w:bookmarkStart w:id="10" w:name="_Toc421961866"/>
+      <w:bookmarkStart w:id="10" w:name="_Toc422119865"/>
       <w:r>
         <w:rPr>
           <w:lang w:val="pl-PL"/>
@@ -4262,7 +4405,7 @@
           <w:lang w:val="pl-PL"/>
         </w:rPr>
       </w:pPr>
-      <w:bookmarkStart w:id="11" w:name="_Toc421961867"/>
+      <w:bookmarkStart w:id="11" w:name="_Toc422119866"/>
       <w:r>
         <w:rPr>
           <w:lang w:val="pl-PL"/>
@@ -4358,7 +4501,7 @@
           <w:lang w:val="pl-PL"/>
         </w:rPr>
       </w:pPr>
-      <w:bookmarkStart w:id="12" w:name="_Toc421961868"/>
+      <w:bookmarkStart w:id="12" w:name="_Toc422119867"/>
       <w:r>
         <w:rPr>
           <w:lang w:val="pl-PL"/>
@@ -4833,7 +4976,7 @@
           <w:lang w:val="pl-PL"/>
         </w:rPr>
       </w:pPr>
-      <w:bookmarkStart w:id="13" w:name="_Toc421961869"/>
+      <w:bookmarkStart w:id="13" w:name="_Toc422119868"/>
       <w:r>
         <w:rPr>
           <w:lang w:val="pl-PL"/>
@@ -5516,7 +5659,7 @@
           <w:lang w:val="pl-PL"/>
         </w:rPr>
       </w:pPr>
-      <w:bookmarkStart w:id="14" w:name="_Toc421961870"/>
+      <w:bookmarkStart w:id="14" w:name="_Toc422119869"/>
       <w:r>
         <w:rPr>
           <w:lang w:val="pl-PL"/>
@@ -5661,7 +5804,7 @@
           <w:lang w:val="pl-PL"/>
         </w:rPr>
       </w:pPr>
-      <w:bookmarkStart w:id="15" w:name="_Toc421961871"/>
+      <w:bookmarkStart w:id="15" w:name="_Toc422119870"/>
       <w:r>
         <w:rPr>
           <w:lang w:val="pl-PL"/>
@@ -5718,7 +5861,7 @@
           <w:lang w:val="pl-PL"/>
         </w:rPr>
       </w:pPr>
-      <w:bookmarkStart w:id="16" w:name="_Toc421961872"/>
+      <w:bookmarkStart w:id="16" w:name="_Toc422119871"/>
       <w:r>
         <w:rPr>
           <w:lang w:val="pl-PL"/>
@@ -5810,7 +5953,7 @@
           <w:lang w:val="pl-PL"/>
         </w:rPr>
       </w:pPr>
-      <w:bookmarkStart w:id="17" w:name="_Toc421961873"/>
+      <w:bookmarkStart w:id="17" w:name="_Toc422119872"/>
       <w:r>
         <w:rPr>
           <w:lang w:val="pl-PL"/>
@@ -5833,7 +5976,7 @@
           <w:lang w:val="pl-PL"/>
         </w:rPr>
       </w:pPr>
-      <w:bookmarkStart w:id="18" w:name="_Toc421961874"/>
+      <w:bookmarkStart w:id="18" w:name="_Toc422119873"/>
       <w:r>
         <w:rPr>
           <w:lang w:val="pl-PL"/>
@@ -6112,7 +6255,18 @@
           <w:szCs w:val="24"/>
           <w:lang w:val="pl-PL"/>
         </w:rPr>
-        <w:t>Wysłanie wyników przeprowadzonych ankiet na serwer.</w:t>
+        <w:t>Wysłanie wyników pr</w:t>
+      </w:r>
+      <w:r>
+        <w:rPr>
+          <w:rFonts w:ascii="Times New Roman" w:hAnsi="Times New Roman" w:cs="Times New Roman"/>
+          <w:b/>
+          <w:color w:val="000000"/>
+          <w:sz w:val="24"/>
+          <w:szCs w:val="24"/>
+          <w:lang w:val="pl-PL"/>
+        </w:rPr>
+        <w:t>zeprowadzonych ankiet na serwer.</w:t>
       </w:r>
     </w:p>
     <w:p>
@@ -6140,7 +6294,7 @@
           <w:szCs w:val="24"/>
           <w:lang w:val="pl-PL"/>
         </w:rPr>
-        <w:t>Wysłanie stworzonej ankiety na serwer (szablonu ankiet).</w:t>
+        <w:t>Automatyczne wysyłanie wyników przeprowadzonych ankiet na serwer (od razu po wypełnieniu).</w:t>
       </w:r>
     </w:p>
     <w:p>
@@ -6159,7 +6313,6 @@
           <w:lang w:val="pl-PL"/>
         </w:rPr>
       </w:pPr>
-      <w:proofErr w:type="spellStart"/>
       <w:r>
         <w:rPr>
           <w:rFonts w:ascii="Times New Roman" w:hAnsi="Times New Roman" w:cs="Times New Roman"/>
@@ -6167,63 +6320,9 @@
           <w:color w:val="000000"/>
           <w:sz w:val="24"/>
           <w:szCs w:val="24"/>
-        </w:rPr>
-        <w:t>Pobranie</w:t>
-      </w:r>
-      <w:proofErr w:type="spellEnd"/>
-      <w:r>
-        <w:rPr>
-          <w:rFonts w:ascii="Times New Roman" w:hAnsi="Times New Roman" w:cs="Times New Roman"/>
-          <w:b/>
-          <w:color w:val="000000"/>
-          <w:sz w:val="24"/>
-          <w:szCs w:val="24"/>
-        </w:rPr>
-        <w:t xml:space="preserve"> </w:t>
-      </w:r>
-      <w:proofErr w:type="spellStart"/>
-      <w:r>
-        <w:rPr>
-          <w:rFonts w:ascii="Times New Roman" w:hAnsi="Times New Roman" w:cs="Times New Roman"/>
-          <w:b/>
-          <w:color w:val="000000"/>
-          <w:sz w:val="24"/>
-          <w:szCs w:val="24"/>
-        </w:rPr>
-        <w:t>ankiety</w:t>
-      </w:r>
-      <w:proofErr w:type="spellEnd"/>
-      <w:r>
-        <w:rPr>
-          <w:rFonts w:ascii="Times New Roman" w:hAnsi="Times New Roman" w:cs="Times New Roman"/>
-          <w:b/>
-          <w:color w:val="000000"/>
-          <w:sz w:val="24"/>
-          <w:szCs w:val="24"/>
-        </w:rPr>
-        <w:t xml:space="preserve"> z </w:t>
-      </w:r>
-      <w:proofErr w:type="spellStart"/>
-      <w:r>
-        <w:rPr>
-          <w:rFonts w:ascii="Times New Roman" w:hAnsi="Times New Roman" w:cs="Times New Roman"/>
-          <w:b/>
-          <w:color w:val="000000"/>
-          <w:sz w:val="24"/>
-          <w:szCs w:val="24"/>
-        </w:rPr>
-        <w:t>serwera</w:t>
-      </w:r>
-      <w:proofErr w:type="spellEnd"/>
-      <w:r>
-        <w:rPr>
-          <w:rFonts w:ascii="Times New Roman" w:hAnsi="Times New Roman" w:cs="Times New Roman"/>
-          <w:b/>
-          <w:color w:val="000000"/>
-          <w:sz w:val="24"/>
-          <w:szCs w:val="24"/>
-        </w:rPr>
-        <w:t>.</w:t>
+          <w:lang w:val="pl-PL"/>
+        </w:rPr>
+        <w:t>Wysłanie stworzonej ankiety na serwer (szablonu ankiet).</w:t>
       </w:r>
     </w:p>
     <w:p>
@@ -6251,6 +6350,56 @@
           <w:szCs w:val="24"/>
           <w:lang w:val="pl-PL"/>
         </w:rPr>
+        <w:t>Pobranie</w:t>
+      </w:r>
+      <w:r>
+        <w:rPr>
+          <w:rFonts w:ascii="Times New Roman" w:hAnsi="Times New Roman" w:cs="Times New Roman"/>
+          <w:b/>
+          <w:color w:val="000000"/>
+          <w:sz w:val="24"/>
+          <w:szCs w:val="24"/>
+          <w:lang w:val="pl-PL"/>
+        </w:rPr>
+        <w:t xml:space="preserve"> szablonów ankiet</w:t>
+      </w:r>
+      <w:r>
+        <w:rPr>
+          <w:rFonts w:ascii="Times New Roman" w:hAnsi="Times New Roman" w:cs="Times New Roman"/>
+          <w:b/>
+          <w:color w:val="000000"/>
+          <w:sz w:val="24"/>
+          <w:szCs w:val="24"/>
+          <w:lang w:val="pl-PL"/>
+        </w:rPr>
+        <w:t xml:space="preserve"> z serwera.</w:t>
+      </w:r>
+    </w:p>
+    <w:p>
+      <w:pPr>
+        <w:pStyle w:val="Akapitzlist"/>
+        <w:numPr>
+          <w:ilvl w:val="0"/>
+          <w:numId w:val="23"/>
+        </w:numPr>
+        <w:jc w:val="both"/>
+        <w:rPr>
+          <w:rFonts w:ascii="Times New Roman" w:hAnsi="Times New Roman" w:cs="Times New Roman"/>
+          <w:b/>
+          <w:sz w:val="24"/>
+          <w:szCs w:val="24"/>
+          <w:lang w:val="pl-PL"/>
+        </w:rPr>
+      </w:pPr>
+      <w:r>
+        <w:rPr>
+          <w:rFonts w:ascii="Times New Roman" w:hAnsi="Times New Roman" w:cs="Times New Roman"/>
+          <w:b/>
+          <w:color w:val="000000"/>
+          <w:sz w:val="24"/>
+          <w:szCs w:val="24"/>
+          <w:lang w:val="pl-PL"/>
+        </w:rPr>
         <w:t xml:space="preserve">Uzgadnianie uprawnień ankietera - </w:t>
       </w:r>
       <w:r>
@@ -6444,7 +6593,7 @@
           <w:lang w:val="pl-PL"/>
         </w:rPr>
       </w:pPr>
-      <w:bookmarkStart w:id="19" w:name="_Toc421961875"/>
+      <w:bookmarkStart w:id="19" w:name="_Toc422119874"/>
       <w:r>
         <w:rPr>
           <w:lang w:val="pl-PL"/>
@@ -6467,7 +6616,7 @@
           <w:lang w:val="pl-PL"/>
         </w:rPr>
       </w:pPr>
-      <w:bookmarkStart w:id="20" w:name="_Toc421961876"/>
+      <w:bookmarkStart w:id="20" w:name="_Toc422119875"/>
       <w:r>
         <w:rPr>
           <w:lang w:val="pl-PL"/>
@@ -6673,7 +6822,7 @@
           <w:lang w:val="pl-PL"/>
         </w:rPr>
       </w:pPr>
-      <w:bookmarkStart w:id="21" w:name="_Toc421961877"/>
+      <w:bookmarkStart w:id="21" w:name="_Toc422119876"/>
       <w:r>
         <w:rPr>
           <w:lang w:val="pl-PL"/>
@@ -6689,7 +6838,7 @@
           <w:lang w:val="pl-PL"/>
         </w:rPr>
       </w:pPr>
-      <w:bookmarkStart w:id="22" w:name="_Toc421961878"/>
+      <w:bookmarkStart w:id="22" w:name="_Toc422119877"/>
       <w:r>
         <w:rPr>
           <w:lang w:val="pl-PL"/>
@@ -6837,7 +6986,7 @@
             <w:noProof/>
             <w:lang w:val="pl-PL"/>
           </w:rPr>
-          <w:t>2</w:t>
+          <w:t>1</w:t>
         </w:r>
         <w:r>
           <w:fldChar w:fldCharType="end"/>
@@ -8850,8 +8999,8 @@
   <w:abstractNum w:abstractNumId="19">
     <w:nsid w:val="42574D5E"/>
     <w:multiLevelType w:val="hybridMultilevel"/>
-    <w:tmpl w:val="AD52922C"/>
-    <w:lvl w:ilvl="0" w:tplc="04150017">
+    <w:tmpl w:val="EF4A8DCE"/>
+    <w:lvl w:ilvl="0" w:tplc="C4326F6E">
       <w:start w:val="1"/>
       <w:numFmt w:val="lowerLetter"/>
       <w:lvlText w:val="%1)"/>
@@ -8860,7 +9009,7 @@
         <w:ind w:left="786" w:hanging="360"/>
       </w:pPr>
       <w:rPr>
-        <w:rFonts w:hint="default"/>
+        <w:rFonts w:ascii="Times New Roman" w:eastAsia="Times New Roman" w:hAnsi="Times New Roman" w:cs="Times New Roman"/>
       </w:rPr>
     </w:lvl>
     <w:lvl w:ilvl="1" w:tplc="04150019" w:tentative="1">
@@ -10777,41 +10926,7 @@
 </file>
 
 <file path=word/glossary/document.xml><?xml version="1.0" encoding="utf-8"?>
-<w:glossaryDocument xmlns:wpc="http://schemas.microsoft.com/office/word/2010/wordprocessingCanvas" xmlns:mc="http://schemas.openxmlformats.org/markup-compatibility/2006" xmlns:o="urn:schemas-microsoft-com:office:office" xmlns:r="http://schemas.openxmlformats.org/officeDocument/2006/relationships" xmlns:m="http://schemas.openxmlformats.org/officeDocument/2006/math" xmlns:v="urn:schemas-microsoft-com:vml" xmlns:wp14="http://schemas.microsoft.com/office/word/2010/wordprocessingDrawing" xmlns:wp="http://schemas.openxmlformats.org/drawingml/2006/wordprocessingDrawing" xmlns:w10="urn:schemas-microsoft-com:office:word" xmlns:w="http://schemas.openxmlformats.org/wordprocessingml/2006/main" xmlns:w14="http://schemas.microsoft.com/office/word/2010/wordml" xmlns:wpg="http://schemas.microsoft.com/office/word/2010/wordprocessingGroup" xmlns:wpi="http://schemas.microsoft.com/office/word/2010/wordprocessingInk" xmlns:wne="http://schemas.microsoft.com/office/word/2006/wordml" xmlns:wps="http://schemas.microsoft.com/office/word/2010/wordprocessingShape" mc:Ignorable="w14 wp14">
-  <w:docParts>
-    <w:docPart>
-      <w:docPartPr>
-        <w:name w:val="BB502A199BDD4E3AA30D5DBB1EA86DAA"/>
-        <w:category>
-          <w:name w:val="Ogólne"/>
-          <w:gallery w:val="placeholder"/>
-        </w:category>
-        <w:types>
-          <w:type w:val="bbPlcHdr"/>
-        </w:types>
-        <w:behaviors>
-          <w:behavior w:val="content"/>
-        </w:behaviors>
-        <w:guid w:val="{529E857A-4EE9-4114-9CAE-7E9BF8631401}"/>
-      </w:docPartPr>
-      <w:docPartBody>
-        <w:p>
-          <w:pPr>
-            <w:pStyle w:val="BB502A199BDD4E3AA30D5DBB1EA86DAA"/>
-          </w:pPr>
-          <w:r>
-            <w:rPr>
-              <w:rFonts w:asciiTheme="majorHAnsi" w:eastAsiaTheme="majorEastAsia" w:hAnsiTheme="majorHAnsi" w:cstheme="majorBidi"/>
-              <w:sz w:val="80"/>
-              <w:szCs w:val="80"/>
-            </w:rPr>
-            <w:t>[Wpisz tytuł dokumentu]</w:t>
-          </w:r>
-        </w:p>
-      </w:docPartBody>
-    </w:docPart>
-  </w:docParts>
-</w:glossaryDocument>
+<w:glossaryDocument xmlns:wpc="http://schemas.microsoft.com/office/word/2010/wordprocessingCanvas" xmlns:mc="http://schemas.openxmlformats.org/markup-compatibility/2006" xmlns:o="urn:schemas-microsoft-com:office:office" xmlns:r="http://schemas.openxmlformats.org/officeDocument/2006/relationships" xmlns:m="http://schemas.openxmlformats.org/officeDocument/2006/math" xmlns:v="urn:schemas-microsoft-com:vml" xmlns:wp14="http://schemas.microsoft.com/office/word/2010/wordprocessingDrawing" xmlns:wp="http://schemas.openxmlformats.org/drawingml/2006/wordprocessingDrawing" xmlns:w10="urn:schemas-microsoft-com:office:word" xmlns:w="http://schemas.openxmlformats.org/wordprocessingml/2006/main" xmlns:w14="http://schemas.microsoft.com/office/word/2010/wordml" xmlns:wpg="http://schemas.microsoft.com/office/word/2010/wordprocessingGroup" xmlns:wpi="http://schemas.microsoft.com/office/word/2010/wordprocessingInk" xmlns:wne="http://schemas.microsoft.com/office/word/2006/wordml" xmlns:wps="http://schemas.microsoft.com/office/word/2010/wordprocessingShape" mc:Ignorable="w14 wp14"/>
 </file>
 
 <file path=word/glossary/fontTable.xml><?xml version="1.0" encoding="utf-8"?>
@@ -10886,6 +11001,7 @@
   <w:rsids>
     <w:rsidRoot w:val="00916F29"/>
     <w:rsid w:val="00155C64"/>
+    <w:rsid w:val="002E4312"/>
     <w:rsid w:val="00532B1C"/>
     <w:rsid w:val="00916F29"/>
     <w:rsid w:val="00987A12"/>
@@ -11655,7 +11771,7 @@
 </file>
 
 <file path=customXml/itemProps2.xml><?xml version="1.0" encoding="utf-8"?>
-<ds:datastoreItem xmlns:ds="http://schemas.openxmlformats.org/officeDocument/2006/customXml" ds:itemID="{5CE30948-8D05-4F4A-8DD6-26A4BAB92303}">
+<ds:datastoreItem xmlns:ds="http://schemas.openxmlformats.org/officeDocument/2006/customXml" ds:itemID="{738906EF-B991-4701-BF23-CFE2D890A4F6}">
   <ds:schemaRefs>
     <ds:schemaRef ds:uri="http://schemas.openxmlformats.org/officeDocument/2006/bibliography"/>
   </ds:schemaRefs>

</xml_diff>